<commit_message>
Update Final Project Report Draft Rosemond.docx
</commit_message>
<xml_diff>
--- a/Final Project Report Draft Rosemond.docx
+++ b/Final Project Report Draft Rosemond.docx
@@ -484,7 +484,7 @@
         <mc:AlternateContent>
           <mc:Choice Requires="wps">
             <w:drawing>
-              <wp:anchor distT="0" distB="0" distL="114300" distR="114300" simplePos="0" relativeHeight="251661824" behindDoc="0" locked="0" layoutInCell="1" allowOverlap="1" wp14:anchorId="4A67A6E8" wp14:editId="057AE1B6">
+              <wp:anchor distT="0" distB="0" distL="114300" distR="114300" simplePos="0" relativeHeight="251661824" behindDoc="0" locked="0" layoutInCell="1" allowOverlap="1" wp14:anchorId="1F0108EB" wp14:editId="05BFE5CF">
                 <wp:simplePos x="0" y="0"/>
                 <wp:positionH relativeFrom="margin">
                   <wp:posOffset>-22860</wp:posOffset>
@@ -521,7 +521,7 @@
                         </a:ln>
                         <a:extLst>
                           <a:ext uri="{91240B29-F687-4f45-9708-019B960494DF}">
-                            <a14:hiddenLine xmlns:o="urn:schemas-microsoft-com:office:office" xmlns:v="urn:schemas-microsoft-com:vml" xmlns:w10="urn:schemas-microsoft-com:office:word" xmlns:w="http://schemas.openxmlformats.org/wordprocessingml/2006/main" xmlns:a14="http://schemas.microsoft.com/office/drawing/2010/main" xmlns="" w="9525">
+                            <a14:hiddenLine xmlns="" xmlns:a14="http://schemas.microsoft.com/office/drawing/2010/main" xmlns:w="http://schemas.openxmlformats.org/wordprocessingml/2006/main" xmlns:w10="urn:schemas-microsoft-com:office:word" xmlns:v="urn:schemas-microsoft-com:vml" xmlns:o="urn:schemas-microsoft-com:office:office" w="9525">
                               <a:solidFill>
                                 <a:srgbClr val="000000"/>
                               </a:solidFill>
@@ -544,7 +544,7 @@
                                 <w:noProof/>
                               </w:rPr>
                               <w:drawing>
-                                <wp:inline distT="0" distB="0" distL="0" distR="0">
+                                <wp:inline distT="0" distB="0" distL="0" distR="0" wp14:anchorId="2D836005" wp14:editId="2407620E">
                                   <wp:extent cx="3154680" cy="679450"/>
                                   <wp:effectExtent l="0" t="0" r="0" b="0"/>
                                   <wp:docPr id="17" name="Picture 17" descr="A picture containing clothing&#10;&#10;Description automatically generated"/>
@@ -584,7 +584,7 @@
                                 <w:noProof/>
                               </w:rPr>
                               <w:drawing>
-                                <wp:inline distT="0" distB="0" distL="0" distR="0">
+                                <wp:inline distT="0" distB="0" distL="0" distR="0" wp14:anchorId="4A497C71" wp14:editId="0037CE3A">
                                   <wp:extent cx="3154680" cy="679450"/>
                                   <wp:effectExtent l="0" t="0" r="0" b="0"/>
                                   <wp:docPr id="18" name="Picture 18" descr="A close up of a hand&#10;&#10;Description automatically generated"/>
@@ -630,7 +630,7 @@
                                 <w:noProof/>
                               </w:rPr>
                               <w:drawing>
-                                <wp:inline distT="0" distB="0" distL="0" distR="0">
+                                <wp:inline distT="0" distB="0" distL="0" distR="0" wp14:anchorId="77EF2C02" wp14:editId="2D7837A0">
                                   <wp:extent cx="3154680" cy="679450"/>
                                   <wp:effectExtent l="0" t="0" r="0" b="0"/>
                                   <wp:docPr id="19" name="Picture 19" descr="A picture containing monitor, screen, television, object&#10;&#10;Description automatically generated"/>
@@ -670,7 +670,7 @@
                                 <w:noProof/>
                               </w:rPr>
                               <w:drawing>
-                                <wp:inline distT="0" distB="0" distL="0" distR="0">
+                                <wp:inline distT="0" distB="0" distL="0" distR="0" wp14:anchorId="77FAB064" wp14:editId="674DE02A">
                                   <wp:extent cx="3154680" cy="679450"/>
                                   <wp:effectExtent l="0" t="0" r="0" b="0"/>
                                   <wp:docPr id="20" name="Picture 20"/>
@@ -710,7 +710,7 @@
                                 <w:noProof/>
                               </w:rPr>
                               <w:drawing>
-                                <wp:inline distT="0" distB="0" distL="0" distR="0">
+                                <wp:inline distT="0" distB="0" distL="0" distR="0" wp14:anchorId="319DA491" wp14:editId="07BF2B71">
                                   <wp:extent cx="3101340" cy="679198"/>
                                   <wp:effectExtent l="0" t="0" r="3810" b="0"/>
                                   <wp:docPr id="21" name="Picture 21" descr="A picture containing monitor, television, screen, object&#10;&#10;Description automatically generated"/>
@@ -858,7 +858,7 @@
           </mc:Choice>
           <mc:Fallback>
             <w:pict>
-              <v:shapetype w14:anchorId="4A67A6E8" id="_x0000_t202" coordsize="21600,21600" o:spt="202" path="m,l,21600r21600,l21600,xe">
+              <v:shapetype w14:anchorId="1F0108EB" id="_x0000_t202" coordsize="21600,21600" o:spt="202" path="m,l,21600r21600,l21600,xe">
                 <v:stroke joinstyle="miter"/>
                 <v:path gradientshapeok="t" o:connecttype="rect"/>
               </v:shapetype>
@@ -875,7 +875,7 @@
                           <w:noProof/>
                         </w:rPr>
                         <w:drawing>
-                          <wp:inline distT="0" distB="0" distL="0" distR="0">
+                          <wp:inline distT="0" distB="0" distL="0" distR="0" wp14:anchorId="2D836005" wp14:editId="2407620E">
                             <wp:extent cx="3154680" cy="679450"/>
                             <wp:effectExtent l="0" t="0" r="0" b="0"/>
                             <wp:docPr id="17" name="Picture 17" descr="A picture containing clothing&#10;&#10;Description automatically generated"/>
@@ -915,7 +915,7 @@
                           <w:noProof/>
                         </w:rPr>
                         <w:drawing>
-                          <wp:inline distT="0" distB="0" distL="0" distR="0">
+                          <wp:inline distT="0" distB="0" distL="0" distR="0" wp14:anchorId="4A497C71" wp14:editId="0037CE3A">
                             <wp:extent cx="3154680" cy="679450"/>
                             <wp:effectExtent l="0" t="0" r="0" b="0"/>
                             <wp:docPr id="18" name="Picture 18" descr="A close up of a hand&#10;&#10;Description automatically generated"/>
@@ -961,7 +961,7 @@
                           <w:noProof/>
                         </w:rPr>
                         <w:drawing>
-                          <wp:inline distT="0" distB="0" distL="0" distR="0">
+                          <wp:inline distT="0" distB="0" distL="0" distR="0" wp14:anchorId="77EF2C02" wp14:editId="2D7837A0">
                             <wp:extent cx="3154680" cy="679450"/>
                             <wp:effectExtent l="0" t="0" r="0" b="0"/>
                             <wp:docPr id="19" name="Picture 19" descr="A picture containing monitor, screen, television, object&#10;&#10;Description automatically generated"/>
@@ -1001,7 +1001,7 @@
                           <w:noProof/>
                         </w:rPr>
                         <w:drawing>
-                          <wp:inline distT="0" distB="0" distL="0" distR="0">
+                          <wp:inline distT="0" distB="0" distL="0" distR="0" wp14:anchorId="77FAB064" wp14:editId="674DE02A">
                             <wp:extent cx="3154680" cy="679450"/>
                             <wp:effectExtent l="0" t="0" r="0" b="0"/>
                             <wp:docPr id="20" name="Picture 20"/>
@@ -1041,7 +1041,7 @@
                           <w:noProof/>
                         </w:rPr>
                         <w:drawing>
-                          <wp:inline distT="0" distB="0" distL="0" distR="0">
+                          <wp:inline distT="0" distB="0" distL="0" distR="0" wp14:anchorId="319DA491" wp14:editId="07BF2B71">
                             <wp:extent cx="3101340" cy="679198"/>
                             <wp:effectExtent l="0" t="0" r="3810" b="0"/>
                             <wp:docPr id="21" name="Picture 21" descr="A picture containing monitor, television, screen, object&#10;&#10;Description automatically generated"/>
@@ -1289,7 +1289,7 @@
         <mc:AlternateContent>
           <mc:Choice Requires="wps">
             <w:drawing>
-              <wp:anchor distT="0" distB="0" distL="114300" distR="114300" simplePos="0" relativeHeight="251663872" behindDoc="0" locked="0" layoutInCell="1" allowOverlap="1" wp14:anchorId="1D40E7F4" wp14:editId="5E0F2F7D">
+              <wp:anchor distT="0" distB="0" distL="114300" distR="114300" simplePos="0" relativeHeight="251663872" behindDoc="0" locked="0" layoutInCell="1" allowOverlap="1" wp14:anchorId="2DDFDFC9" wp14:editId="0098F498">
                 <wp:simplePos x="0" y="0"/>
                 <wp:positionH relativeFrom="margin">
                   <wp:posOffset>3413760</wp:posOffset>
@@ -1326,7 +1326,7 @@
                         </a:ln>
                         <a:extLst>
                           <a:ext uri="{91240B29-F687-4f45-9708-019B960494DF}">
-                            <a14:hiddenLine xmlns:o="urn:schemas-microsoft-com:office:office" xmlns:v="urn:schemas-microsoft-com:vml" xmlns:w10="urn:schemas-microsoft-com:office:word" xmlns:w="http://schemas.openxmlformats.org/wordprocessingml/2006/main" xmlns:a14="http://schemas.microsoft.com/office/drawing/2010/main" xmlns="" w="9525">
+                            <a14:hiddenLine xmlns="" xmlns:a14="http://schemas.microsoft.com/office/drawing/2010/main" xmlns:w="http://schemas.openxmlformats.org/wordprocessingml/2006/main" xmlns:w10="urn:schemas-microsoft-com:office:word" xmlns:v="urn:schemas-microsoft-com:vml" xmlns:o="urn:schemas-microsoft-com:office:office" w="9525">
                               <a:solidFill>
                                 <a:srgbClr val="000000"/>
                               </a:solidFill>
@@ -1349,7 +1349,7 @@
                                 <w:noProof/>
                               </w:rPr>
                               <w:drawing>
-                                <wp:inline distT="0" distB="0" distL="0" distR="0">
+                                <wp:inline distT="0" distB="0" distL="0" distR="0" wp14:anchorId="4BF23C95" wp14:editId="270AF241">
                                   <wp:extent cx="3025140" cy="1077797"/>
                                   <wp:effectExtent l="0" t="0" r="3810" b="0"/>
                                   <wp:docPr id="24" name="Picture 24"/>
@@ -1428,7 +1428,7 @@
           </mc:Choice>
           <mc:Fallback>
             <w:pict>
-              <v:shape w14:anchorId="1D40E7F4" id="_x0000_s1027" type="#_x0000_t202" style="position:absolute;left:0;text-align:left;margin-left:268.8pt;margin-top:161.4pt;width:248.4pt;height:139.2pt;z-index:251663872;visibility:visible;mso-wrap-style:square;mso-width-percent:0;mso-height-percent:0;mso-wrap-distance-left:9pt;mso-wrap-distance-top:0;mso-wrap-distance-right:9pt;mso-wrap-distance-bottom:0;mso-position-horizontal:absolute;mso-position-horizontal-relative:margin;mso-position-vertical:absolute;mso-position-vertical-relative:margin;mso-width-percent:0;mso-height-percent:0;mso-width-relative:page;mso-height-relative:page;v-text-anchor:top" o:gfxdata="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" stroked="f">
+              <v:shape w14:anchorId="2DDFDFC9" id="_x0000_s1027" type="#_x0000_t202" style="position:absolute;left:0;text-align:left;margin-left:268.8pt;margin-top:161.4pt;width:248.4pt;height:139.2pt;z-index:251663872;visibility:visible;mso-wrap-style:square;mso-width-percent:0;mso-height-percent:0;mso-wrap-distance-left:9pt;mso-wrap-distance-top:0;mso-wrap-distance-right:9pt;mso-wrap-distance-bottom:0;mso-position-horizontal:absolute;mso-position-horizontal-relative:margin;mso-position-vertical:absolute;mso-position-vertical-relative:margin;mso-width-percent:0;mso-height-percent:0;mso-width-relative:page;mso-height-relative:page;v-text-anchor:top" o:gfxdata="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" stroked="f">
                 <v:textbox inset="0,0,0,0">
                   <w:txbxContent>
                     <w:p>
@@ -1441,7 +1441,7 @@
                           <w:noProof/>
                         </w:rPr>
                         <w:drawing>
-                          <wp:inline distT="0" distB="0" distL="0" distR="0">
+                          <wp:inline distT="0" distB="0" distL="0" distR="0" wp14:anchorId="4BF23C95" wp14:editId="270AF241">
                             <wp:extent cx="3025140" cy="1077797"/>
                             <wp:effectExtent l="0" t="0" r="3810" b="0"/>
                             <wp:docPr id="24" name="Picture 24"/>
@@ -1554,7 +1554,7 @@
         <mc:AlternateContent>
           <mc:Choice Requires="wps">
             <w:drawing>
-              <wp:anchor distT="0" distB="0" distL="114300" distR="114300" simplePos="0" relativeHeight="251665920" behindDoc="0" locked="0" layoutInCell="1" allowOverlap="1" wp14:anchorId="53DD6773" wp14:editId="6FD688B5">
+              <wp:anchor distT="0" distB="0" distL="114300" distR="114300" simplePos="0" relativeHeight="251665920" behindDoc="0" locked="0" layoutInCell="1" allowOverlap="1" wp14:anchorId="06EC2524" wp14:editId="2C599937">
                 <wp:simplePos x="0" y="0"/>
                 <wp:positionH relativeFrom="margin">
                   <wp:posOffset>3413760</wp:posOffset>
@@ -1591,7 +1591,7 @@
                         </a:ln>
                         <a:extLst>
                           <a:ext uri="{91240B29-F687-4f45-9708-019B960494DF}">
-                            <a14:hiddenLine xmlns:o="urn:schemas-microsoft-com:office:office" xmlns:v="urn:schemas-microsoft-com:vml" xmlns:w10="urn:schemas-microsoft-com:office:word" xmlns:w="http://schemas.openxmlformats.org/wordprocessingml/2006/main" xmlns:a14="http://schemas.microsoft.com/office/drawing/2010/main" xmlns="" w="9525">
+                            <a14:hiddenLine xmlns="" xmlns:a14="http://schemas.microsoft.com/office/drawing/2010/main" xmlns:w="http://schemas.openxmlformats.org/wordprocessingml/2006/main" xmlns:w10="urn:schemas-microsoft-com:office:word" xmlns:v="urn:schemas-microsoft-com:vml" xmlns:o="urn:schemas-microsoft-com:office:office" w="9525">
                               <a:solidFill>
                                 <a:srgbClr val="000000"/>
                               </a:solidFill>
@@ -1614,7 +1614,7 @@
                                 <w:noProof/>
                               </w:rPr>
                               <w:drawing>
-                                <wp:inline distT="0" distB="0" distL="0" distR="0" wp14:anchorId="55CEBED7" wp14:editId="1D30C95E">
+                                <wp:inline distT="0" distB="0" distL="0" distR="0" wp14:anchorId="69FC5E15" wp14:editId="11B24DDC">
                                   <wp:extent cx="3154680" cy="3089275"/>
                                   <wp:effectExtent l="0" t="0" r="7620" b="0"/>
                                   <wp:docPr id="13" name="Picture 13"/>
@@ -1720,7 +1720,7 @@
           </mc:Choice>
           <mc:Fallback>
             <w:pict>
-              <v:shape w14:anchorId="53DD6773" id="_x0000_s1028" type="#_x0000_t202" style="position:absolute;left:0;text-align:left;margin-left:268.8pt;margin-top:389.4pt;width:248.4pt;height:302.4pt;z-index:251665920;visibility:visible;mso-wrap-style:square;mso-width-percent:0;mso-height-percent:0;mso-wrap-distance-left:9pt;mso-wrap-distance-top:0;mso-wrap-distance-right:9pt;mso-wrap-distance-bottom:0;mso-position-horizontal:absolute;mso-position-horizontal-relative:margin;mso-position-vertical:absolute;mso-position-vertical-relative:margin;mso-width-percent:0;mso-height-percent:0;mso-width-relative:page;mso-height-relative:page;v-text-anchor:top" o:gfxdata="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" stroked="f">
+              <v:shape w14:anchorId="06EC2524" id="_x0000_s1028" type="#_x0000_t202" style="position:absolute;left:0;text-align:left;margin-left:268.8pt;margin-top:389.4pt;width:248.4pt;height:302.4pt;z-index:251665920;visibility:visible;mso-wrap-style:square;mso-width-percent:0;mso-height-percent:0;mso-wrap-distance-left:9pt;mso-wrap-distance-top:0;mso-wrap-distance-right:9pt;mso-wrap-distance-bottom:0;mso-position-horizontal:absolute;mso-position-horizontal-relative:margin;mso-position-vertical:absolute;mso-position-vertical-relative:margin;mso-width-percent:0;mso-height-percent:0;mso-width-relative:page;mso-height-relative:page;v-text-anchor:top" o:gfxdata="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" stroked="f">
                 <v:textbox inset="0,0,0,0">
                   <w:txbxContent>
                     <w:p>
@@ -1733,7 +1733,7 @@
                           <w:noProof/>
                         </w:rPr>
                         <w:drawing>
-                          <wp:inline distT="0" distB="0" distL="0" distR="0" wp14:anchorId="55CEBED7" wp14:editId="1D30C95E">
+                          <wp:inline distT="0" distB="0" distL="0" distR="0" wp14:anchorId="69FC5E15" wp14:editId="11B24DDC">
                             <wp:extent cx="3154680" cy="3089275"/>
                             <wp:effectExtent l="0" t="0" r="7620" b="0"/>
                             <wp:docPr id="13" name="Picture 13"/>
@@ -1857,7 +1857,7 @@
         <mc:AlternateContent>
           <mc:Choice Requires="wps">
             <w:drawing>
-              <wp:anchor distT="0" distB="0" distL="114300" distR="114300" simplePos="0" relativeHeight="251672064" behindDoc="0" locked="0" layoutInCell="1" allowOverlap="1" wp14:anchorId="7A4184D0" wp14:editId="3E912563">
+              <wp:anchor distT="0" distB="0" distL="114300" distR="114300" simplePos="0" relativeHeight="251672064" behindDoc="0" locked="0" layoutInCell="1" allowOverlap="1" wp14:anchorId="0457AEBC" wp14:editId="32D712AA">
                 <wp:simplePos x="0" y="0"/>
                 <wp:positionH relativeFrom="margin">
                   <wp:posOffset>3398520</wp:posOffset>
@@ -1894,7 +1894,7 @@
                         </a:ln>
                         <a:extLst>
                           <a:ext uri="{91240B29-F687-4f45-9708-019B960494DF}">
-                            <a14:hiddenLine xmlns:o="urn:schemas-microsoft-com:office:office" xmlns:v="urn:schemas-microsoft-com:vml" xmlns:w10="urn:schemas-microsoft-com:office:word" xmlns:w="http://schemas.openxmlformats.org/wordprocessingml/2006/main" xmlns:a14="http://schemas.microsoft.com/office/drawing/2010/main" xmlns="" w="9525">
+                            <a14:hiddenLine xmlns="" xmlns:a14="http://schemas.microsoft.com/office/drawing/2010/main" xmlns:w="http://schemas.openxmlformats.org/wordprocessingml/2006/main" xmlns:w10="urn:schemas-microsoft-com:office:word" xmlns:v="urn:schemas-microsoft-com:vml" xmlns:o="urn:schemas-microsoft-com:office:office" w="9525">
                               <a:solidFill>
                                 <a:srgbClr val="000000"/>
                               </a:solidFill>
@@ -1917,7 +1917,7 @@
                                 <w:noProof/>
                               </w:rPr>
                               <w:drawing>
-                                <wp:inline distT="0" distB="0" distL="0" distR="0" wp14:anchorId="777E0AEF" wp14:editId="39766816">
+                                <wp:inline distT="0" distB="0" distL="0" distR="0" wp14:anchorId="00619890" wp14:editId="3B268329">
                                   <wp:extent cx="3154680" cy="1898650"/>
                                   <wp:effectExtent l="0" t="0" r="7620" b="6350"/>
                                   <wp:docPr id="16" name="Picture 16"/>
@@ -1996,7 +1996,7 @@
           </mc:Choice>
           <mc:Fallback>
             <w:pict>
-              <v:shape w14:anchorId="7A4184D0" id="_x0000_s1029" type="#_x0000_t202" style="position:absolute;left:0;text-align:left;margin-left:267.6pt;margin-top:18.7pt;width:248.4pt;height:176.7pt;z-index:251672064;visibility:visible;mso-wrap-style:square;mso-width-percent:0;mso-height-percent:0;mso-wrap-distance-left:9pt;mso-wrap-distance-top:0;mso-wrap-distance-right:9pt;mso-wrap-distance-bottom:0;mso-position-horizontal:absolute;mso-position-horizontal-relative:margin;mso-position-vertical:absolute;mso-position-vertical-relative:margin;mso-width-percent:0;mso-height-percent:0;mso-width-relative:page;mso-height-relative:page;v-text-anchor:top" o:gfxdata="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" stroked="f">
+              <v:shape w14:anchorId="0457AEBC" id="_x0000_s1029" type="#_x0000_t202" style="position:absolute;left:0;text-align:left;margin-left:267.6pt;margin-top:18.7pt;width:248.4pt;height:176.7pt;z-index:251672064;visibility:visible;mso-wrap-style:square;mso-width-percent:0;mso-height-percent:0;mso-wrap-distance-left:9pt;mso-wrap-distance-top:0;mso-wrap-distance-right:9pt;mso-wrap-distance-bottom:0;mso-position-horizontal:absolute;mso-position-horizontal-relative:margin;mso-position-vertical:absolute;mso-position-vertical-relative:margin;mso-width-percent:0;mso-height-percent:0;mso-width-relative:page;mso-height-relative:page;v-text-anchor:top" o:gfxdata="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" stroked="f">
                 <v:textbox inset="0,0,0,0">
                   <w:txbxContent>
                     <w:p>
@@ -2009,7 +2009,7 @@
                           <w:noProof/>
                         </w:rPr>
                         <w:drawing>
-                          <wp:inline distT="0" distB="0" distL="0" distR="0" wp14:anchorId="777E0AEF" wp14:editId="39766816">
+                          <wp:inline distT="0" distB="0" distL="0" distR="0" wp14:anchorId="00619890" wp14:editId="3B268329">
                             <wp:extent cx="3154680" cy="1898650"/>
                             <wp:effectExtent l="0" t="0" r="7620" b="6350"/>
                             <wp:docPr id="16" name="Picture 16"/>
@@ -2162,15 +2162,7 @@
         <w:rPr>
           <w:highlight w:val="yellow"/>
         </w:rPr>
-        <w:t xml:space="preserve">Pruned the classifiers to use to only </w:t>
-      </w:r>
-      <w:bookmarkStart w:id="1" w:name="_GoBack"/>
-      <w:bookmarkEnd w:id="1"/>
-      <w:r>
-        <w:rPr>
-          <w:highlight w:val="yellow"/>
-        </w:rPr>
-        <w:t>just Random Forest and CNN</w:t>
+        <w:t>Pruned the classifiers to use to only just Random Forest and CNN</w:t>
       </w:r>
     </w:p>
     <w:p>
@@ -2511,7 +2503,7 @@
         <mc:AlternateContent>
           <mc:Choice Requires="wps">
             <w:drawing>
-              <wp:anchor distT="0" distB="0" distL="114300" distR="114300" simplePos="0" relativeHeight="251670016" behindDoc="0" locked="0" layoutInCell="1" allowOverlap="1" wp14:anchorId="24A61D22" wp14:editId="13B854FB">
+              <wp:anchor distT="0" distB="0" distL="114300" distR="114300" simplePos="0" relativeHeight="251670016" behindDoc="0" locked="0" layoutInCell="1" allowOverlap="1" wp14:anchorId="7FF3D3F7" wp14:editId="4817A8DF">
                 <wp:simplePos x="0" y="0"/>
                 <wp:positionH relativeFrom="margin">
                   <wp:posOffset>15240</wp:posOffset>
@@ -2548,7 +2540,7 @@
                         </a:ln>
                         <a:extLst>
                           <a:ext uri="{91240B29-F687-4f45-9708-019B960494DF}">
-                            <a14:hiddenLine xmlns:o="urn:schemas-microsoft-com:office:office" xmlns:v="urn:schemas-microsoft-com:vml" xmlns:w10="urn:schemas-microsoft-com:office:word" xmlns:w="http://schemas.openxmlformats.org/wordprocessingml/2006/main" xmlns:a14="http://schemas.microsoft.com/office/drawing/2010/main" xmlns="" w="9525">
+                            <a14:hiddenLine xmlns="" xmlns:a14="http://schemas.microsoft.com/office/drawing/2010/main" xmlns:w="http://schemas.openxmlformats.org/wordprocessingml/2006/main" xmlns:w10="urn:schemas-microsoft-com:office:word" xmlns:v="urn:schemas-microsoft-com:vml" xmlns:o="urn:schemas-microsoft-com:office:office" w="9525">
                               <a:solidFill>
                                 <a:srgbClr val="000000"/>
                               </a:solidFill>
@@ -2572,7 +2564,7 @@
                                 <w:noProof/>
                               </w:rPr>
                               <w:drawing>
-                                <wp:inline distT="0" distB="0" distL="0" distR="0" wp14:anchorId="4E5BE8A4" wp14:editId="36F8C959">
+                                <wp:inline distT="0" distB="0" distL="0" distR="0" wp14:anchorId="4F82943C" wp14:editId="5F7DAFF1">
                                   <wp:extent cx="2448699" cy="2552700"/>
                                   <wp:effectExtent l="0" t="0" r="8890" b="0"/>
                                   <wp:docPr id="7" name="Picture 7" descr="A screenshot of a computer&#10;&#10;Description automatically generated"/>
@@ -2651,7 +2643,7 @@
           </mc:Choice>
           <mc:Fallback>
             <w:pict>
-              <v:shape w14:anchorId="24A61D22" id="_x0000_s1030" type="#_x0000_t202" style="position:absolute;left:0;text-align:left;margin-left:1.2pt;margin-top:28.2pt;width:248.4pt;height:228pt;z-index:251670016;visibility:visible;mso-wrap-style:square;mso-width-percent:0;mso-height-percent:0;mso-wrap-distance-left:9pt;mso-wrap-distance-top:0;mso-wrap-distance-right:9pt;mso-wrap-distance-bottom:0;mso-position-horizontal:absolute;mso-position-horizontal-relative:margin;mso-position-vertical:absolute;mso-position-vertical-relative:margin;mso-width-percent:0;mso-height-percent:0;mso-width-relative:page;mso-height-relative:page;v-text-anchor:top" o:gfxdata="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" stroked="f">
+              <v:shape w14:anchorId="7FF3D3F7" id="_x0000_s1030" type="#_x0000_t202" style="position:absolute;left:0;text-align:left;margin-left:1.2pt;margin-top:28.2pt;width:248.4pt;height:228pt;z-index:251670016;visibility:visible;mso-wrap-style:square;mso-width-percent:0;mso-height-percent:0;mso-wrap-distance-left:9pt;mso-wrap-distance-top:0;mso-wrap-distance-right:9pt;mso-wrap-distance-bottom:0;mso-position-horizontal:absolute;mso-position-horizontal-relative:margin;mso-position-vertical:absolute;mso-position-vertical-relative:margin;mso-width-percent:0;mso-height-percent:0;mso-width-relative:page;mso-height-relative:page;v-text-anchor:top" o:gfxdata="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" stroked="f">
                 <v:textbox inset="0,0,0,0">
                   <w:txbxContent>
                     <w:p>
@@ -2665,7 +2657,7 @@
                           <w:noProof/>
                         </w:rPr>
                         <w:drawing>
-                          <wp:inline distT="0" distB="0" distL="0" distR="0" wp14:anchorId="4E5BE8A4" wp14:editId="36F8C959">
+                          <wp:inline distT="0" distB="0" distL="0" distR="0" wp14:anchorId="4F82943C" wp14:editId="5F7DAFF1">
                             <wp:extent cx="2448699" cy="2552700"/>
                             <wp:effectExtent l="0" t="0" r="8890" b="0"/>
                             <wp:docPr id="7" name="Picture 7" descr="A screenshot of a computer&#10;&#10;Description automatically generated"/>
@@ -2742,10 +2734,129 @@
         <w:pStyle w:val="Heading2"/>
       </w:pPr>
       <w:r>
-        <w:t>Nikita’s Stuff</w:t>
-      </w:r>
-      <w:r>
-        <w:t>?</w:t>
+        <w:t>Transfer Learning CNN</w:t>
+      </w:r>
+    </w:p>
+    <w:p>
+      <w:pPr>
+        <w:ind w:left="202"/>
+      </w:pPr>
+      <w:r>
+        <w:t>After implementing the CNN organically and testing</w:t>
+      </w:r>
+    </w:p>
+    <w:p>
+      <w:r>
+        <w:t xml:space="preserve">various architectures, we found it difficult to pinpoint exact correlations between network architecture and performance. Though some trends between network depth and classifier accuracy were noticed, the micro parameters of the network such as number </w:t>
+      </w:r>
+      <w:r>
+        <w:t xml:space="preserve">of </w:t>
+      </w:r>
+      <w:r>
+        <w:t>convolutions channels</w:t>
+      </w:r>
+      <w:r>
+        <w:t xml:space="preserve"> at each layer along with corresponding a</w:t>
+      </w:r>
+      <w:r>
+        <w:t xml:space="preserve">ctivation functions </w:t>
+      </w:r>
+      <w:r>
+        <w:t>were problematical to</w:t>
+      </w:r>
+      <w:r>
+        <w:t xml:space="preserve"> </w:t>
+      </w:r>
+      <w:r>
+        <w:t>identify. To alleviate these issues and improve overall accuracy of our training algorithm, we decided integrate transfer learning into our machine learning pipeline.</w:t>
+      </w:r>
+    </w:p>
+    <w:p>
+      <w:r>
+        <w:tab/>
+      </w:r>
+      <w:r>
+        <w:t xml:space="preserve">The deep learning architecture of which our design is transferred learned is the </w:t>
+      </w:r>
+      <w:proofErr w:type="spellStart"/>
+      <w:r>
+        <w:t>ResNets</w:t>
+      </w:r>
+      <w:proofErr w:type="spellEnd"/>
+      <w:r>
+        <w:t xml:space="preserve"> CNN. In general, </w:t>
+      </w:r>
+      <w:proofErr w:type="spellStart"/>
+      <w:r>
+        <w:t>ResNets</w:t>
+      </w:r>
+      <w:proofErr w:type="spellEnd"/>
+      <w:r>
+        <w:t xml:space="preserve"> address the issue of vanishing gradient</w:t>
+      </w:r>
+      <w:r>
+        <w:t xml:space="preserve"> which states that as networks become too deep</w:t>
+      </w:r>
+      <w:r>
+        <w:t xml:space="preserve">, the model weights in the early layers cannot </w:t>
+      </w:r>
+      <w:r>
+        <w:t>update correctly due gradient error converging towards zero</w:t>
+      </w:r>
+      <w:r>
+        <w:t xml:space="preserve">. However, without a deep network, there may not be enough tunable parameters to </w:t>
+      </w:r>
+      <w:r>
+        <w:t xml:space="preserve">tailor a network to a specific problem. With </w:t>
+      </w:r>
+      <w:proofErr w:type="spellStart"/>
+      <w:r>
+        <w:t>ResNets</w:t>
+      </w:r>
+      <w:proofErr w:type="spellEnd"/>
+      <w:r>
+        <w:t>,</w:t>
+      </w:r>
+      <w:r>
+        <w:t xml:space="preserve"> </w:t>
+      </w:r>
+      <w:r>
+        <w:t>this no longer becomes an issue.</w:t>
+      </w:r>
+    </w:p>
+    <w:p>
+      <w:r>
+        <w:tab/>
+      </w:r>
+      <w:r>
+        <w:t xml:space="preserve">In the experiments of our hand designed neural network we noticed that smaller learning rates around 1e-4 were more effective at training the network. Therefore </w:t>
+      </w:r>
+      <w:bookmarkStart w:id="1" w:name="_GoBack"/>
+      <w:bookmarkEnd w:id="1"/>
+      <w:r>
+        <w:t xml:space="preserve">we applied the same rate to our </w:t>
+      </w:r>
+      <w:proofErr w:type="spellStart"/>
+      <w:r>
+        <w:t>ResNet</w:t>
+      </w:r>
+      <w:r>
+        <w:t>s</w:t>
+      </w:r>
+      <w:proofErr w:type="spellEnd"/>
+      <w:r>
+        <w:t xml:space="preserve"> based system. After</w:t>
+      </w:r>
+      <w:r>
+        <w:t xml:space="preserve"> two epochs of utilizing the widely accepted one cycle learning policy, the network was completely trained with adequate results. </w:t>
+      </w:r>
+      <w:r>
+        <w:t xml:space="preserve"> </w:t>
+      </w:r>
+    </w:p>
+    <w:p>
+      <w:r>
+        <w:tab/>
       </w:r>
     </w:p>
     <w:p>
@@ -2803,7 +2914,13 @@
         <w:rPr>
           <w:highlight w:val="yellow"/>
         </w:rPr>
-        <w:t xml:space="preserve"> ), the exp function, or appropriate exponents. Use parentheses to avoid ambiguities in denominators. Punctuate equations when they are part of a sentence, as in</w:t>
+        <w:t xml:space="preserve"> ), the exp function, or appropriate exponents. Use parentheses </w:t>
+      </w:r>
+      <w:r>
+        <w:rPr>
+          <w:highlight w:val="yellow"/>
+        </w:rPr>
+        <w:t>to avoid ambiguities in denominators. Punctuate equations when they are part of a sentence, as in</w:t>
       </w:r>
     </w:p>
     <w:p>
@@ -3019,14 +3136,7 @@
           <w:color w:val="333333"/>
           <w:shd w:val="clear" w:color="auto" w:fill="FFFFFF"/>
         </w:rPr>
-        <w:t xml:space="preserve">, 08-Oct-2018. [Online]. Available: </w:t>
-      </w:r>
-      <w:r>
-        <w:rPr>
-          <w:color w:val="333333"/>
-          <w:shd w:val="clear" w:color="auto" w:fill="FFFFFF"/>
-        </w:rPr>
-        <w:t>https://towardsdatascience.com/understanding-and-visualizing-resnets-442284831be8. [Accessed: 20-Apr-2019].</w:t>
+        <w:t>, 08-Oct-2018. [Online]. Available: https://towardsdatascience.com/understanding-and-visualizing-resnets-442284831be8. [Accessed: 20-Apr-2019].</w:t>
       </w:r>
     </w:p>
     <w:sectPr>
@@ -6103,7 +6213,7 @@
 </file>
 
 <file path=customXml/itemProps1.xml><?xml version="1.0" encoding="utf-8"?>
-<ds:datastoreItem xmlns:ds="http://schemas.openxmlformats.org/officeDocument/2006/customXml" ds:itemID="{A0773289-EAE4-480B-AC37-2423401148F1}">
+<ds:datastoreItem xmlns:ds="http://schemas.openxmlformats.org/officeDocument/2006/customXml" ds:itemID="{CC06E572-D7C1-487B-B20C-812EA876C253}">
   <ds:schemaRefs>
     <ds:schemaRef ds:uri="http://schemas.openxmlformats.org/officeDocument/2006/bibliography"/>
   </ds:schemaRefs>

</xml_diff>